<commit_message>
cloud stream config in order service and product service and installation docs
</commit_message>
<xml_diff>
--- a/fintech-parent/deployment/infrastructure installation.docx
+++ b/fintech-parent/deployment/infrastructure installation.docx
@@ -256,70 +256,148 @@
       <w:r>
         <w:t xml:space="preserve"> from service definition</w:t>
       </w:r>
+    </w:p>
+    <w:p>
+      <w:proofErr w:type="spellStart"/>
+      <w:r>
+        <w:t>Minikube</w:t>
+      </w:r>
+      <w:proofErr w:type="spellEnd"/>
+      <w:r>
+        <w:t xml:space="preserve"> dashboard </w:t>
+      </w:r>
+    </w:p>
+    <w:p/>
+    <w:p/>
+    <w:p>
+      <w:r>
+        <w:t xml:space="preserve">--change the default memory </w:t>
+      </w:r>
+      <w:proofErr w:type="gramStart"/>
+      <w:r>
+        <w:t>used  to</w:t>
+      </w:r>
+      <w:proofErr w:type="gramEnd"/>
+      <w:r>
+        <w:t xml:space="preserve"> create cluster </w:t>
+      </w:r>
+    </w:p>
+    <w:p>
+      <w:proofErr w:type="spellStart"/>
+      <w:proofErr w:type="gramStart"/>
+      <w:r>
+        <w:t>minikube</w:t>
+      </w:r>
+      <w:proofErr w:type="spellEnd"/>
+      <w:proofErr w:type="gramEnd"/>
+      <w:r>
+        <w:t xml:space="preserve"> </w:t>
+      </w:r>
+      <w:proofErr w:type="spellStart"/>
+      <w:r>
+        <w:t>config</w:t>
+      </w:r>
+      <w:proofErr w:type="spellEnd"/>
+      <w:r>
+        <w:t xml:space="preserve"> set memory 15000</w:t>
+      </w:r>
+    </w:p>
+    <w:p>
+      <w:proofErr w:type="spellStart"/>
+      <w:proofErr w:type="gramStart"/>
+      <w:r>
+        <w:t>minikube</w:t>
+      </w:r>
+      <w:proofErr w:type="spellEnd"/>
+      <w:r>
+        <w:t xml:space="preserve">  start</w:t>
+      </w:r>
+      <w:proofErr w:type="gramEnd"/>
+      <w:r>
+        <w:t xml:space="preserve"> –p development</w:t>
+      </w:r>
+    </w:p>
+    <w:p/>
+    <w:p>
       <w:bookmarkStart w:id="0" w:name="_GoBack"/>
       <w:bookmarkEnd w:id="0"/>
     </w:p>
-    <w:p>
-      <w:proofErr w:type="spellStart"/>
-      <w:r>
-        <w:t>Minikube</w:t>
-      </w:r>
-      <w:proofErr w:type="spellEnd"/>
-      <w:r>
-        <w:t xml:space="preserve"> dashboard </w:t>
-      </w:r>
-    </w:p>
-    <w:p/>
-    <w:p/>
-    <w:p>
-      <w:r>
-        <w:t xml:space="preserve">--change the default memory </w:t>
-      </w:r>
+    <w:p/>
+    <w:p>
+      <w:r>
+        <w:t>----</w:t>
+      </w:r>
+      <w:proofErr w:type="spellStart"/>
       <w:proofErr w:type="gramStart"/>
       <w:r>
-        <w:t>used  to</w:t>
-      </w:r>
+        <w:t>kafka</w:t>
+      </w:r>
+      <w:proofErr w:type="spellEnd"/>
       <w:proofErr w:type="gramEnd"/>
       <w:r>
-        <w:t xml:space="preserve"> create cluster </w:t>
-      </w:r>
-    </w:p>
-    <w:p>
-      <w:proofErr w:type="spellStart"/>
+        <w:t xml:space="preserve"> </w:t>
+      </w:r>
+      <w:proofErr w:type="spellStart"/>
+      <w:r>
+        <w:t>bitnam</w:t>
+      </w:r>
+      <w:proofErr w:type="spellEnd"/>
+      <w:r>
+        <w:t xml:space="preserve"> helm chart</w:t>
+      </w:r>
+    </w:p>
+    <w:p>
+      <w:pPr>
+        <w:shd w:val="clear" w:color="auto" w:fill="111A22"/>
+        <w:tabs>
+          <w:tab w:val="left" w:pos="916"/>
+          <w:tab w:val="left" w:pos="1832"/>
+          <w:tab w:val="left" w:pos="2748"/>
+          <w:tab w:val="left" w:pos="3664"/>
+          <w:tab w:val="left" w:pos="4580"/>
+          <w:tab w:val="left" w:pos="5496"/>
+          <w:tab w:val="left" w:pos="6412"/>
+          <w:tab w:val="left" w:pos="7328"/>
+          <w:tab w:val="left" w:pos="8244"/>
+          <w:tab w:val="left" w:pos="9160"/>
+          <w:tab w:val="left" w:pos="10076"/>
+          <w:tab w:val="left" w:pos="10992"/>
+          <w:tab w:val="left" w:pos="11908"/>
+          <w:tab w:val="left" w:pos="12824"/>
+          <w:tab w:val="left" w:pos="13740"/>
+          <w:tab w:val="left" w:pos="14656"/>
+        </w:tabs>
+        <w:spacing w:after="0" w:line="240" w:lineRule="auto"/>
+        <w:rPr>
+          <w:rFonts w:ascii="Consolas" w:eastAsia="Times New Roman" w:hAnsi="Consolas" w:cs="Courier New"/>
+          <w:color w:val="1C2B39"/>
+          <w:sz w:val="25"/>
+          <w:szCs w:val="25"/>
+        </w:rPr>
+      </w:pPr>
       <w:proofErr w:type="gramStart"/>
       <w:r>
-        <w:t>minikube</w:t>
-      </w:r>
-      <w:proofErr w:type="spellEnd"/>
+        <w:rPr>
+          <w:rFonts w:ascii="Consolas" w:eastAsia="Times New Roman" w:hAnsi="Consolas" w:cs="Courier New"/>
+          <w:color w:val="F1F1F1"/>
+          <w:sz w:val="20"/>
+          <w:szCs w:val="20"/>
+          <w:bdr w:val="none" w:sz="0" w:space="0" w:color="auto" w:frame="1"/>
+        </w:rPr>
+        <w:t>helm</w:t>
+      </w:r>
       <w:proofErr w:type="gramEnd"/>
       <w:r>
-        <w:t xml:space="preserve"> </w:t>
-      </w:r>
-      <w:proofErr w:type="spellStart"/>
-      <w:r>
-        <w:t>config</w:t>
-      </w:r>
-      <w:proofErr w:type="spellEnd"/>
-      <w:r>
-        <w:t xml:space="preserve"> set memory 15000</w:t>
-      </w:r>
-    </w:p>
-    <w:p>
-      <w:proofErr w:type="spellStart"/>
-      <w:proofErr w:type="gramStart"/>
-      <w:r>
-        <w:t>minikube</w:t>
-      </w:r>
-      <w:proofErr w:type="spellEnd"/>
-      <w:r>
-        <w:t xml:space="preserve">  start</w:t>
-      </w:r>
-      <w:proofErr w:type="gramEnd"/>
-      <w:r>
-        <w:t xml:space="preserve"> –p development</w:t>
-      </w:r>
-    </w:p>
-    <w:p/>
+        <w:rPr>
+          <w:rFonts w:ascii="Consolas" w:eastAsia="Times New Roman" w:hAnsi="Consolas" w:cs="Courier New"/>
+          <w:color w:val="F1F1F1"/>
+          <w:sz w:val="20"/>
+          <w:szCs w:val="20"/>
+          <w:bdr w:val="none" w:sz="0" w:space="0" w:color="auto" w:frame="1"/>
+        </w:rPr>
+        <w:t xml:space="preserve"> install my-release oci://registry-1.docker.io/bitnamicharts/kafka</w:t>
+      </w:r>
+    </w:p>
     <w:p/>
     <w:p/>
     <w:p/>
@@ -522,6 +600,67 @@
     <w:semiHidden/>
     <w:unhideWhenUsed/>
   </w:style>
+  <w:style w:type="paragraph" w:styleId="HTMLPreformatted">
+    <w:name w:val="HTML Preformatted"/>
+    <w:basedOn w:val="Normal"/>
+    <w:link w:val="HTMLPreformattedChar"/>
+    <w:uiPriority w:val="99"/>
+    <w:semiHidden/>
+    <w:unhideWhenUsed/>
+    <w:rsid w:val="0048772B"/>
+    <w:pPr>
+      <w:tabs>
+        <w:tab w:val="left" w:pos="916"/>
+        <w:tab w:val="left" w:pos="1832"/>
+        <w:tab w:val="left" w:pos="2748"/>
+        <w:tab w:val="left" w:pos="3664"/>
+        <w:tab w:val="left" w:pos="4580"/>
+        <w:tab w:val="left" w:pos="5496"/>
+        <w:tab w:val="left" w:pos="6412"/>
+        <w:tab w:val="left" w:pos="7328"/>
+        <w:tab w:val="left" w:pos="8244"/>
+        <w:tab w:val="left" w:pos="9160"/>
+        <w:tab w:val="left" w:pos="10076"/>
+        <w:tab w:val="left" w:pos="10992"/>
+        <w:tab w:val="left" w:pos="11908"/>
+        <w:tab w:val="left" w:pos="12824"/>
+        <w:tab w:val="left" w:pos="13740"/>
+        <w:tab w:val="left" w:pos="14656"/>
+      </w:tabs>
+      <w:spacing w:after="0" w:line="240" w:lineRule="auto"/>
+    </w:pPr>
+    <w:rPr>
+      <w:rFonts w:ascii="Courier New" w:eastAsia="Times New Roman" w:hAnsi="Courier New" w:cs="Courier New"/>
+      <w:sz w:val="20"/>
+      <w:szCs w:val="20"/>
+    </w:rPr>
+  </w:style>
+  <w:style w:type="character" w:customStyle="1" w:styleId="HTMLPreformattedChar">
+    <w:name w:val="HTML Preformatted Char"/>
+    <w:basedOn w:val="DefaultParagraphFont"/>
+    <w:link w:val="HTMLPreformatted"/>
+    <w:uiPriority w:val="99"/>
+    <w:semiHidden/>
+    <w:rsid w:val="0048772B"/>
+    <w:rPr>
+      <w:rFonts w:ascii="Courier New" w:eastAsia="Times New Roman" w:hAnsi="Courier New" w:cs="Courier New"/>
+      <w:sz w:val="20"/>
+      <w:szCs w:val="20"/>
+    </w:rPr>
+  </w:style>
+  <w:style w:type="character" w:styleId="HTMLCode">
+    <w:name w:val="HTML Code"/>
+    <w:basedOn w:val="DefaultParagraphFont"/>
+    <w:uiPriority w:val="99"/>
+    <w:semiHidden/>
+    <w:unhideWhenUsed/>
+    <w:rsid w:val="0048772B"/>
+    <w:rPr>
+      <w:rFonts w:ascii="Courier New" w:eastAsia="Times New Roman" w:hAnsi="Courier New" w:cs="Courier New"/>
+      <w:sz w:val="20"/>
+      <w:szCs w:val="20"/>
+    </w:rPr>
+  </w:style>
 </w:styles>
 </file>
 
@@ -712,6 +851,67 @@
     <w:uiPriority w:val="99"/>
     <w:semiHidden/>
     <w:unhideWhenUsed/>
+  </w:style>
+  <w:style w:type="paragraph" w:styleId="HTMLPreformatted">
+    <w:name w:val="HTML Preformatted"/>
+    <w:basedOn w:val="Normal"/>
+    <w:link w:val="HTMLPreformattedChar"/>
+    <w:uiPriority w:val="99"/>
+    <w:semiHidden/>
+    <w:unhideWhenUsed/>
+    <w:rsid w:val="0048772B"/>
+    <w:pPr>
+      <w:tabs>
+        <w:tab w:val="left" w:pos="916"/>
+        <w:tab w:val="left" w:pos="1832"/>
+        <w:tab w:val="left" w:pos="2748"/>
+        <w:tab w:val="left" w:pos="3664"/>
+        <w:tab w:val="left" w:pos="4580"/>
+        <w:tab w:val="left" w:pos="5496"/>
+        <w:tab w:val="left" w:pos="6412"/>
+        <w:tab w:val="left" w:pos="7328"/>
+        <w:tab w:val="left" w:pos="8244"/>
+        <w:tab w:val="left" w:pos="9160"/>
+        <w:tab w:val="left" w:pos="10076"/>
+        <w:tab w:val="left" w:pos="10992"/>
+        <w:tab w:val="left" w:pos="11908"/>
+        <w:tab w:val="left" w:pos="12824"/>
+        <w:tab w:val="left" w:pos="13740"/>
+        <w:tab w:val="left" w:pos="14656"/>
+      </w:tabs>
+      <w:spacing w:after="0" w:line="240" w:lineRule="auto"/>
+    </w:pPr>
+    <w:rPr>
+      <w:rFonts w:ascii="Courier New" w:eastAsia="Times New Roman" w:hAnsi="Courier New" w:cs="Courier New"/>
+      <w:sz w:val="20"/>
+      <w:szCs w:val="20"/>
+    </w:rPr>
+  </w:style>
+  <w:style w:type="character" w:customStyle="1" w:styleId="HTMLPreformattedChar">
+    <w:name w:val="HTML Preformatted Char"/>
+    <w:basedOn w:val="DefaultParagraphFont"/>
+    <w:link w:val="HTMLPreformatted"/>
+    <w:uiPriority w:val="99"/>
+    <w:semiHidden/>
+    <w:rsid w:val="0048772B"/>
+    <w:rPr>
+      <w:rFonts w:ascii="Courier New" w:eastAsia="Times New Roman" w:hAnsi="Courier New" w:cs="Courier New"/>
+      <w:sz w:val="20"/>
+      <w:szCs w:val="20"/>
+    </w:rPr>
+  </w:style>
+  <w:style w:type="character" w:styleId="HTMLCode">
+    <w:name w:val="HTML Code"/>
+    <w:basedOn w:val="DefaultParagraphFont"/>
+    <w:uiPriority w:val="99"/>
+    <w:semiHidden/>
+    <w:unhideWhenUsed/>
+    <w:rsid w:val="0048772B"/>
+    <w:rPr>
+      <w:rFonts w:ascii="Courier New" w:eastAsia="Times New Roman" w:hAnsi="Courier New" w:cs="Courier New"/>
+      <w:sz w:val="20"/>
+      <w:szCs w:val="20"/>
+    </w:rPr>
   </w:style>
 </w:styles>
 </file>

</xml_diff>